<commit_message>
US 181 Levantamiento - UML Casos de Uso - Documentación
</commit_message>
<xml_diff>
--- a/Documentacion/Documentacion/Casos de Uso/CU01 - Consultar Clientes.docx
+++ b/Documentacion/Documentacion/Casos de Uso/CU01 - Consultar Clientes.docx
@@ -1,6 +1,6 @@
 
 <file path=word/document.xml><?xml version="1.0" encoding="utf-8"?>
-<w:document xmlns:wpc="http://schemas.microsoft.com/office/word/2010/wordprocessingCanvas" xmlns:mc="http://schemas.openxmlformats.org/markup-compatibility/2006" xmlns:o="urn:schemas-microsoft-com:office:office" xmlns:r="http://schemas.openxmlformats.org/officeDocument/2006/relationships" xmlns:m="http://schemas.openxmlformats.org/officeDocument/2006/math" xmlns:v="urn:schemas-microsoft-com:vml" xmlns:wp14="http://schemas.microsoft.com/office/word/2010/wordprocessingDrawing" xmlns:wp="http://schemas.openxmlformats.org/drawingml/2006/wordprocessingDrawing" xmlns:w10="urn:schemas-microsoft-com:office:word" xmlns:w="http://schemas.openxmlformats.org/wordprocessingml/2006/main" xmlns:w14="http://schemas.microsoft.com/office/word/2010/wordml" xmlns:w15="http://schemas.microsoft.com/office/word/2012/wordml" xmlns:wpg="http://schemas.microsoft.com/office/word/2010/wordprocessingGroup" xmlns:wpi="http://schemas.microsoft.com/office/word/2010/wordprocessingInk" xmlns:wne="http://schemas.microsoft.com/office/word/2006/wordml" xmlns:wps="http://schemas.microsoft.com/office/word/2010/wordprocessingShape" mc:Ignorable="w14 w15 wp14">
+<w:document xmlns:ve="http://schemas.openxmlformats.org/markup-compatibility/2006" xmlns:o="urn:schemas-microsoft-com:office:office" xmlns:r="http://schemas.openxmlformats.org/officeDocument/2006/relationships" xmlns:m="http://schemas.openxmlformats.org/officeDocument/2006/math" xmlns:v="urn:schemas-microsoft-com:vml" xmlns:wp="http://schemas.openxmlformats.org/drawingml/2006/wordprocessingDrawing" xmlns:w10="urn:schemas-microsoft-com:office:word" xmlns:w="http://schemas.openxmlformats.org/wordprocessingml/2006/main" xmlns:wne="http://schemas.microsoft.com/office/word/2006/wordml">
   <w:body>
     <w:tbl>
       <w:tblPr>
@@ -14,7 +14,7 @@
           <w:insideV w:val="double" w:sz="4" w:space="0" w:color="auto"/>
         </w:tblBorders>
         <w:tblLayout w:type="fixed"/>
-        <w:tblLook w:val="04A0" w:firstRow="1" w:lastRow="0" w:firstColumn="1" w:lastColumn="0" w:noHBand="0" w:noVBand="1"/>
+        <w:tblLook w:val="04A0"/>
       </w:tblPr>
       <w:tblGrid>
         <w:gridCol w:w="1384"/>
@@ -60,11 +60,9 @@
                 <w:color w:val="000000"/>
               </w:rPr>
             </w:pPr>
-            <w:proofErr w:type="spellStart"/>
             <w:r>
               <w:t>SysPan</w:t>
             </w:r>
-            <w:proofErr w:type="spellEnd"/>
           </w:p>
         </w:tc>
         <w:tc>
@@ -570,7 +568,7 @@
           </w:p>
           <w:p>
             <w:pPr>
-              <w:pStyle w:val="ListParagraph"/>
+              <w:pStyle w:val="Prrafodelista"/>
               <w:numPr>
                 <w:ilvl w:val="0"/>
                 <w:numId w:val="3"/>
@@ -589,7 +587,7 @@
           </w:p>
           <w:p>
             <w:pPr>
-              <w:pStyle w:val="ListParagraph"/>
+              <w:pStyle w:val="Prrafodelista"/>
               <w:numPr>
                 <w:ilvl w:val="1"/>
                 <w:numId w:val="3"/>
@@ -605,16 +603,10 @@
               </w:rPr>
               <w:t>Agregar</w:t>
             </w:r>
-            <w:r>
-              <w:rPr>
-                <w:color w:val="000000"/>
-              </w:rPr>
-              <w:t xml:space="preserve"> </w:t>
-            </w:r>
-          </w:p>
-          <w:p>
-            <w:pPr>
-              <w:pStyle w:val="ListParagraph"/>
+          </w:p>
+          <w:p>
+            <w:pPr>
+              <w:pStyle w:val="Prrafodelista"/>
               <w:numPr>
                 <w:ilvl w:val="1"/>
                 <w:numId w:val="3"/>
@@ -635,7 +627,7 @@
           </w:p>
           <w:p>
             <w:pPr>
-              <w:pStyle w:val="ListParagraph"/>
+              <w:pStyle w:val="Prrafodelista"/>
               <w:numPr>
                 <w:ilvl w:val="1"/>
                 <w:numId w:val="3"/>
@@ -664,7 +656,7 @@
           </w:p>
           <w:p>
             <w:pPr>
-              <w:pStyle w:val="ListParagraph"/>
+              <w:pStyle w:val="Prrafodelista"/>
               <w:numPr>
                 <w:ilvl w:val="0"/>
                 <w:numId w:val="3"/>
@@ -674,7 +666,6 @@
                 <w:color w:val="000000"/>
               </w:rPr>
             </w:pPr>
-            <w:proofErr w:type="spellStart"/>
             <w:r>
               <w:rPr>
                 <w:color w:val="000000"/>
@@ -685,19 +676,12 @@
               <w:rPr>
                 <w:color w:val="000000"/>
               </w:rPr>
-              <w:t>rea</w:t>
-            </w:r>
-            <w:proofErr w:type="spellEnd"/>
-            <w:r>
-              <w:rPr>
-                <w:color w:val="000000"/>
-              </w:rPr>
-              <w:t xml:space="preserve"> de filtro principal:</w:t>
-            </w:r>
-          </w:p>
-          <w:p>
-            <w:pPr>
-              <w:pStyle w:val="ListParagraph"/>
+              <w:t>rea de filtro principal:</w:t>
+            </w:r>
+          </w:p>
+          <w:p>
+            <w:pPr>
+              <w:pStyle w:val="Prrafodelista"/>
               <w:numPr>
                 <w:ilvl w:val="1"/>
                 <w:numId w:val="3"/>
@@ -722,7 +706,7 @@
           </w:p>
           <w:p>
             <w:pPr>
-              <w:pStyle w:val="ListParagraph"/>
+              <w:pStyle w:val="Prrafodelista"/>
               <w:numPr>
                 <w:ilvl w:val="1"/>
                 <w:numId w:val="3"/>
@@ -732,18 +716,16 @@
                 <w:color w:val="000000"/>
               </w:rPr>
             </w:pPr>
-            <w:proofErr w:type="spellStart"/>
             <w:r>
               <w:rPr>
                 <w:color w:val="000000"/>
               </w:rPr>
               <w:t>Memotecnico</w:t>
             </w:r>
-            <w:proofErr w:type="spellEnd"/>
-          </w:p>
-          <w:p>
-            <w:pPr>
-              <w:pStyle w:val="ListParagraph"/>
+          </w:p>
+          <w:p>
+            <w:pPr>
+              <w:pStyle w:val="Prrafodelista"/>
               <w:numPr>
                 <w:ilvl w:val="1"/>
                 <w:numId w:val="3"/>
@@ -762,7 +744,7 @@
           </w:p>
           <w:p>
             <w:pPr>
-              <w:pStyle w:val="ListParagraph"/>
+              <w:pStyle w:val="Prrafodelista"/>
               <w:numPr>
                 <w:ilvl w:val="1"/>
                 <w:numId w:val="3"/>
@@ -781,7 +763,7 @@
           </w:p>
           <w:p>
             <w:pPr>
-              <w:pStyle w:val="ListParagraph"/>
+              <w:pStyle w:val="Prrafodelista"/>
               <w:numPr>
                 <w:ilvl w:val="1"/>
                 <w:numId w:val="3"/>
@@ -800,7 +782,7 @@
           </w:p>
           <w:p>
             <w:pPr>
-              <w:pStyle w:val="ListParagraph"/>
+              <w:pStyle w:val="Prrafodelista"/>
               <w:numPr>
                 <w:ilvl w:val="1"/>
                 <w:numId w:val="3"/>
@@ -821,7 +803,7 @@
           </w:p>
           <w:p>
             <w:pPr>
-              <w:pStyle w:val="ListParagraph"/>
+              <w:pStyle w:val="Prrafodelista"/>
               <w:spacing w:after="0" w:line="240" w:lineRule="auto"/>
               <w:ind w:left="0"/>
               <w:rPr>
@@ -831,7 +813,7 @@
           </w:p>
           <w:p>
             <w:pPr>
-              <w:pStyle w:val="ListParagraph"/>
+              <w:pStyle w:val="Prrafodelista"/>
               <w:numPr>
                 <w:ilvl w:val="0"/>
                 <w:numId w:val="3"/>
@@ -850,7 +832,7 @@
           </w:p>
           <w:p>
             <w:pPr>
-              <w:pStyle w:val="ListParagraph"/>
+              <w:pStyle w:val="Prrafodelista"/>
               <w:numPr>
                 <w:ilvl w:val="1"/>
                 <w:numId w:val="3"/>
@@ -869,7 +851,7 @@
           </w:p>
           <w:p>
             <w:pPr>
-              <w:pStyle w:val="ListParagraph"/>
+              <w:pStyle w:val="Prrafodelista"/>
               <w:numPr>
                 <w:ilvl w:val="1"/>
                 <w:numId w:val="3"/>
@@ -883,26 +865,12 @@
               <w:rPr>
                 <w:color w:val="000000"/>
               </w:rPr>
-              <w:t xml:space="preserve">Código </w:t>
-            </w:r>
-            <w:proofErr w:type="spellStart"/>
-            <w:r>
-              <w:rPr>
-                <w:color w:val="000000"/>
-              </w:rPr>
-              <w:t>suc</w:t>
-            </w:r>
-            <w:proofErr w:type="spellEnd"/>
-            <w:r>
-              <w:rPr>
-                <w:color w:val="000000"/>
-              </w:rPr>
-              <w:t>.</w:t>
-            </w:r>
-          </w:p>
-          <w:p>
-            <w:pPr>
-              <w:pStyle w:val="ListParagraph"/>
+              <w:t>Código suc.</w:t>
+            </w:r>
+          </w:p>
+          <w:p>
+            <w:pPr>
+              <w:pStyle w:val="Prrafodelista"/>
               <w:numPr>
                 <w:ilvl w:val="1"/>
                 <w:numId w:val="3"/>
@@ -921,7 +889,7 @@
           </w:p>
           <w:p>
             <w:pPr>
-              <w:pStyle w:val="ListParagraph"/>
+              <w:pStyle w:val="Prrafodelista"/>
               <w:numPr>
                 <w:ilvl w:val="1"/>
                 <w:numId w:val="3"/>
@@ -931,18 +899,16 @@
                 <w:color w:val="000000"/>
               </w:rPr>
             </w:pPr>
-            <w:proofErr w:type="spellStart"/>
             <w:r>
               <w:rPr>
                 <w:color w:val="000000"/>
               </w:rPr>
               <w:t>Memotecnico</w:t>
             </w:r>
-            <w:proofErr w:type="spellEnd"/>
-          </w:p>
-          <w:p>
-            <w:pPr>
-              <w:pStyle w:val="ListParagraph"/>
+          </w:p>
+          <w:p>
+            <w:pPr>
+              <w:pStyle w:val="Prrafodelista"/>
               <w:numPr>
                 <w:ilvl w:val="1"/>
                 <w:numId w:val="3"/>
@@ -961,7 +927,7 @@
           </w:p>
           <w:p>
             <w:pPr>
-              <w:pStyle w:val="ListParagraph"/>
+              <w:pStyle w:val="Prrafodelista"/>
               <w:numPr>
                 <w:ilvl w:val="1"/>
                 <w:numId w:val="3"/>
@@ -980,7 +946,7 @@
           </w:p>
           <w:p>
             <w:pPr>
-              <w:pStyle w:val="ListParagraph"/>
+              <w:pStyle w:val="Prrafodelista"/>
               <w:numPr>
                 <w:ilvl w:val="1"/>
                 <w:numId w:val="3"/>
@@ -999,7 +965,7 @@
           </w:p>
           <w:p>
             <w:pPr>
-              <w:pStyle w:val="ListParagraph"/>
+              <w:pStyle w:val="Prrafodelista"/>
               <w:numPr>
                 <w:ilvl w:val="1"/>
                 <w:numId w:val="3"/>
@@ -1018,7 +984,7 @@
           </w:p>
           <w:p>
             <w:pPr>
-              <w:pStyle w:val="ListParagraph"/>
+              <w:pStyle w:val="Prrafodelista"/>
               <w:numPr>
                 <w:ilvl w:val="1"/>
                 <w:numId w:val="3"/>
@@ -1037,7 +1003,7 @@
           </w:p>
           <w:p>
             <w:pPr>
-              <w:pStyle w:val="ListParagraph"/>
+              <w:pStyle w:val="Prrafodelista"/>
               <w:numPr>
                 <w:ilvl w:val="1"/>
                 <w:numId w:val="3"/>
@@ -1056,7 +1022,7 @@
           </w:p>
           <w:p>
             <w:pPr>
-              <w:pStyle w:val="ListParagraph"/>
+              <w:pStyle w:val="Prrafodelista"/>
               <w:numPr>
                 <w:ilvl w:val="1"/>
                 <w:numId w:val="3"/>
@@ -1075,7 +1041,7 @@
           </w:p>
           <w:p>
             <w:pPr>
-              <w:pStyle w:val="ListParagraph"/>
+              <w:pStyle w:val="Prrafodelista"/>
               <w:numPr>
                 <w:ilvl w:val="1"/>
                 <w:numId w:val="3"/>
@@ -1094,7 +1060,7 @@
           </w:p>
           <w:p>
             <w:pPr>
-              <w:pStyle w:val="ListParagraph"/>
+              <w:pStyle w:val="Prrafodelista"/>
               <w:numPr>
                 <w:ilvl w:val="1"/>
                 <w:numId w:val="3"/>
@@ -1113,7 +1079,7 @@
           </w:p>
           <w:p>
             <w:pPr>
-              <w:pStyle w:val="ListParagraph"/>
+              <w:pStyle w:val="Prrafodelista"/>
               <w:numPr>
                 <w:ilvl w:val="1"/>
                 <w:numId w:val="3"/>
@@ -1132,7 +1098,7 @@
           </w:p>
           <w:p>
             <w:pPr>
-              <w:pStyle w:val="ListParagraph"/>
+              <w:pStyle w:val="Prrafodelista"/>
               <w:spacing w:after="0" w:line="240" w:lineRule="auto"/>
               <w:ind w:left="360"/>
               <w:rPr>
@@ -1163,7 +1129,7 @@
           </w:p>
           <w:p>
             <w:pPr>
-              <w:pStyle w:val="ListParagraph"/>
+              <w:pStyle w:val="Prrafodelista"/>
               <w:numPr>
                 <w:ilvl w:val="0"/>
                 <w:numId w:val="5"/>
@@ -1212,7 +1178,7 @@
           </w:p>
           <w:p>
             <w:pPr>
-              <w:pStyle w:val="ListParagraph"/>
+              <w:pStyle w:val="Prrafodelista"/>
               <w:numPr>
                 <w:ilvl w:val="0"/>
                 <w:numId w:val="5"/>
@@ -1261,7 +1227,7 @@
           </w:p>
           <w:p>
             <w:pPr>
-              <w:pStyle w:val="ListParagraph"/>
+              <w:pStyle w:val="Prrafodelista"/>
               <w:numPr>
                 <w:ilvl w:val="0"/>
                 <w:numId w:val="5"/>
@@ -1297,7 +1263,7 @@
           </w:p>
           <w:p>
             <w:pPr>
-              <w:pStyle w:val="ListParagraph"/>
+              <w:pStyle w:val="Prrafodelista"/>
               <w:numPr>
                 <w:ilvl w:val="0"/>
                 <w:numId w:val="5"/>
@@ -1325,7 +1291,7 @@
           </w:p>
           <w:p>
             <w:pPr>
-              <w:pStyle w:val="ListParagraph"/>
+              <w:pStyle w:val="Prrafodelista"/>
               <w:numPr>
                 <w:ilvl w:val="0"/>
                 <w:numId w:val="5"/>
@@ -1723,13 +1689,14 @@
               <w:spacing w:after="0" w:line="240" w:lineRule="auto"/>
               <w:rPr>
                 <w:color w:val="000000"/>
-              </w:rPr>
-            </w:pPr>
-            <w:r>
-              <w:rPr>
-                <w:color w:val="000000"/>
-              </w:rPr>
-              <w:t>5</w:t>
+                <w:u w:val="single"/>
+              </w:rPr>
+            </w:pPr>
+            <w:r>
+              <w:rPr>
+                <w:color w:val="000000"/>
+              </w:rPr>
+              <w:t>9</w:t>
             </w:r>
           </w:p>
         </w:tc>
@@ -1792,7 +1759,7 @@
           <w:insideV w:val="double" w:sz="4" w:space="0" w:color="auto"/>
         </w:tblBorders>
         <w:tblLayout w:type="fixed"/>
-        <w:tblLook w:val="04A0" w:firstRow="1" w:lastRow="0" w:firstColumn="1" w:lastColumn="0" w:noHBand="0" w:noVBand="1"/>
+        <w:tblLook w:val="04A0"/>
       </w:tblPr>
       <w:tblGrid>
         <w:gridCol w:w="1526"/>
@@ -2046,7 +2013,7 @@
           <w:insideV w:val="double" w:sz="4" w:space="0" w:color="auto"/>
         </w:tblBorders>
         <w:tblLayout w:type="fixed"/>
-        <w:tblLook w:val="04A0" w:firstRow="1" w:lastRow="0" w:firstColumn="1" w:lastColumn="0" w:noHBand="0" w:noVBand="1"/>
+        <w:tblLook w:val="04A0"/>
       </w:tblPr>
       <w:tblGrid>
         <w:gridCol w:w="1526"/>
@@ -2086,22 +2053,14 @@
               <w:spacing w:after="0" w:line="240" w:lineRule="auto"/>
               <w:rPr>
                 <w:color w:val="000000"/>
-              </w:rPr>
-            </w:pPr>
-            <w:r>
-              <w:rPr>
-                <w:color w:val="000000"/>
-              </w:rPr>
-              <w:t xml:space="preserve">Bajada </w:t>
-            </w:r>
-            <w:r>
-              <w:t>Resumen en Excel</w:t>
-            </w:r>
-            <w:r>
-              <w:rPr>
-                <w:color w:val="000000"/>
-              </w:rPr>
-              <w:t xml:space="preserve"> no realizado.</w:t>
+                <w:u w:val="single"/>
+              </w:rPr>
+            </w:pPr>
+            <w:r>
+              <w:rPr>
+                <w:color w:val="000000"/>
+              </w:rPr>
+              <w:t>No hay Registros</w:t>
             </w:r>
           </w:p>
         </w:tc>
@@ -2336,7 +2295,7 @@
     </w:tbl>
     <w:p>
       <w:pPr>
-        <w:pStyle w:val="Heading1"/>
+        <w:pStyle w:val="Ttulo1"/>
       </w:pPr>
       <w:bookmarkStart w:id="1" w:name="_Toc191965740"/>
       <w:bookmarkStart w:id="2" w:name="_Toc190843939"/>
@@ -2357,7 +2316,7 @@
           <w:insideV w:val="double" w:sz="4" w:space="0" w:color="auto"/>
         </w:tblBorders>
         <w:tblLayout w:type="fixed"/>
-        <w:tblLook w:val="04A0" w:firstRow="1" w:lastRow="0" w:firstColumn="1" w:lastColumn="0" w:noHBand="0" w:noVBand="1"/>
+        <w:tblLook w:val="04A0"/>
       </w:tblPr>
       <w:tblGrid>
         <w:gridCol w:w="959"/>
@@ -2588,8 +2547,8 @@
 </file>
 
 <file path=word/endnotes.xml><?xml version="1.0" encoding="utf-8"?>
-<w:endnotes xmlns:wpc="http://schemas.microsoft.com/office/word/2010/wordprocessingCanvas" xmlns:mc="http://schemas.openxmlformats.org/markup-compatibility/2006" xmlns:o="urn:schemas-microsoft-com:office:office" xmlns:r="http://schemas.openxmlformats.org/officeDocument/2006/relationships" xmlns:m="http://schemas.openxmlformats.org/officeDocument/2006/math" xmlns:v="urn:schemas-microsoft-com:vml" xmlns:wp14="http://schemas.microsoft.com/office/word/2010/wordprocessingDrawing" xmlns:wp="http://schemas.openxmlformats.org/drawingml/2006/wordprocessingDrawing" xmlns:w10="urn:schemas-microsoft-com:office:word" xmlns:w="http://schemas.openxmlformats.org/wordprocessingml/2006/main" xmlns:w14="http://schemas.microsoft.com/office/word/2010/wordml" xmlns:w15="http://schemas.microsoft.com/office/word/2012/wordml" xmlns:wpg="http://schemas.microsoft.com/office/word/2010/wordprocessingGroup" xmlns:wpi="http://schemas.microsoft.com/office/word/2010/wordprocessingInk" xmlns:wne="http://schemas.microsoft.com/office/word/2006/wordml" xmlns:wps="http://schemas.microsoft.com/office/word/2010/wordprocessingShape" mc:Ignorable="w14 w15 wp14">
-  <w:endnote w:type="separator" w:id="-1">
+<w:endnotes xmlns:ve="http://schemas.openxmlformats.org/markup-compatibility/2006" xmlns:o="urn:schemas-microsoft-com:office:office" xmlns:r="http://schemas.openxmlformats.org/officeDocument/2006/relationships" xmlns:m="http://schemas.openxmlformats.org/officeDocument/2006/math" xmlns:v="urn:schemas-microsoft-com:vml" xmlns:wp="http://schemas.openxmlformats.org/drawingml/2006/wordprocessingDrawing" xmlns:w10="urn:schemas-microsoft-com:office:word" xmlns:w="http://schemas.openxmlformats.org/wordprocessingml/2006/main" xmlns:wne="http://schemas.microsoft.com/office/word/2006/wordml">
+  <w:endnote w:type="separator" w:id="0">
     <w:p>
       <w:pPr>
         <w:spacing w:after="0" w:line="240" w:lineRule="auto"/>
@@ -2599,7 +2558,7 @@
       </w:r>
     </w:p>
   </w:endnote>
-  <w:endnote w:type="continuationSeparator" w:id="0">
+  <w:endnote w:type="continuationSeparator" w:id="1">
     <w:p>
       <w:pPr>
         <w:spacing w:after="0" w:line="240" w:lineRule="auto"/>
@@ -2613,8 +2572,8 @@
 </file>
 
 <file path=word/footnotes.xml><?xml version="1.0" encoding="utf-8"?>
-<w:footnotes xmlns:wpc="http://schemas.microsoft.com/office/word/2010/wordprocessingCanvas" xmlns:mc="http://schemas.openxmlformats.org/markup-compatibility/2006" xmlns:o="urn:schemas-microsoft-com:office:office" xmlns:r="http://schemas.openxmlformats.org/officeDocument/2006/relationships" xmlns:m="http://schemas.openxmlformats.org/officeDocument/2006/math" xmlns:v="urn:schemas-microsoft-com:vml" xmlns:wp14="http://schemas.microsoft.com/office/word/2010/wordprocessingDrawing" xmlns:wp="http://schemas.openxmlformats.org/drawingml/2006/wordprocessingDrawing" xmlns:w10="urn:schemas-microsoft-com:office:word" xmlns:w="http://schemas.openxmlformats.org/wordprocessingml/2006/main" xmlns:w14="http://schemas.microsoft.com/office/word/2010/wordml" xmlns:w15="http://schemas.microsoft.com/office/word/2012/wordml" xmlns:wpg="http://schemas.microsoft.com/office/word/2010/wordprocessingGroup" xmlns:wpi="http://schemas.microsoft.com/office/word/2010/wordprocessingInk" xmlns:wne="http://schemas.microsoft.com/office/word/2006/wordml" xmlns:wps="http://schemas.microsoft.com/office/word/2010/wordprocessingShape" mc:Ignorable="w14 w15 wp14">
-  <w:footnote w:type="separator" w:id="-1">
+<w:footnotes xmlns:ve="http://schemas.openxmlformats.org/markup-compatibility/2006" xmlns:o="urn:schemas-microsoft-com:office:office" xmlns:r="http://schemas.openxmlformats.org/officeDocument/2006/relationships" xmlns:m="http://schemas.openxmlformats.org/officeDocument/2006/math" xmlns:v="urn:schemas-microsoft-com:vml" xmlns:wp="http://schemas.openxmlformats.org/drawingml/2006/wordprocessingDrawing" xmlns:w10="urn:schemas-microsoft-com:office:word" xmlns:w="http://schemas.openxmlformats.org/wordprocessingml/2006/main" xmlns:wne="http://schemas.microsoft.com/office/word/2006/wordml">
+  <w:footnote w:type="separator" w:id="0">
     <w:p>
       <w:pPr>
         <w:spacing w:after="0" w:line="240" w:lineRule="auto"/>
@@ -2624,7 +2583,7 @@
       </w:r>
     </w:p>
   </w:footnote>
-  <w:footnote w:type="continuationSeparator" w:id="0">
+  <w:footnote w:type="continuationSeparator" w:id="1">
     <w:p>
       <w:pPr>
         <w:spacing w:after="0" w:line="240" w:lineRule="auto"/>
@@ -2638,10 +2597,10 @@
 </file>
 
 <file path=word/header1.xml><?xml version="1.0" encoding="utf-8"?>
-<w:hdr xmlns:wpc="http://schemas.microsoft.com/office/word/2010/wordprocessingCanvas" xmlns:mc="http://schemas.openxmlformats.org/markup-compatibility/2006" xmlns:o="urn:schemas-microsoft-com:office:office" xmlns:r="http://schemas.openxmlformats.org/officeDocument/2006/relationships" xmlns:m="http://schemas.openxmlformats.org/officeDocument/2006/math" xmlns:v="urn:schemas-microsoft-com:vml" xmlns:wp14="http://schemas.microsoft.com/office/word/2010/wordprocessingDrawing" xmlns:wp="http://schemas.openxmlformats.org/drawingml/2006/wordprocessingDrawing" xmlns:w10="urn:schemas-microsoft-com:office:word" xmlns:w="http://schemas.openxmlformats.org/wordprocessingml/2006/main" xmlns:w14="http://schemas.microsoft.com/office/word/2010/wordml" xmlns:w15="http://schemas.microsoft.com/office/word/2012/wordml" xmlns:wpg="http://schemas.microsoft.com/office/word/2010/wordprocessingGroup" xmlns:wpi="http://schemas.microsoft.com/office/word/2010/wordprocessingInk" xmlns:wne="http://schemas.microsoft.com/office/word/2006/wordml" xmlns:wps="http://schemas.microsoft.com/office/word/2010/wordprocessingShape" mc:Ignorable="w14 w15 wp14">
+<w:hdr xmlns:ve="http://schemas.openxmlformats.org/markup-compatibility/2006" xmlns:o="urn:schemas-microsoft-com:office:office" xmlns:r="http://schemas.openxmlformats.org/officeDocument/2006/relationships" xmlns:m="http://schemas.openxmlformats.org/officeDocument/2006/math" xmlns:v="urn:schemas-microsoft-com:vml" xmlns:wp="http://schemas.openxmlformats.org/drawingml/2006/wordprocessingDrawing" xmlns:w10="urn:schemas-microsoft-com:office:word" xmlns:w="http://schemas.openxmlformats.org/wordprocessingml/2006/main" xmlns:wne="http://schemas.microsoft.com/office/word/2006/wordml">
   <w:p>
     <w:pPr>
-      <w:pStyle w:val="Header"/>
+      <w:pStyle w:val="Encabezado"/>
       <w:tabs>
         <w:tab w:val="left" w:pos="2580"/>
         <w:tab w:val="left" w:pos="2985"/>
@@ -2668,7 +2627,7 @@
   </w:p>
   <w:p>
     <w:pPr>
-      <w:pStyle w:val="Header"/>
+      <w:pStyle w:val="Encabezado"/>
       <w:tabs>
         <w:tab w:val="left" w:pos="2580"/>
         <w:tab w:val="left" w:pos="2985"/>
@@ -2678,18 +2637,16 @@
         <w:color w:val="4F81BD"/>
       </w:rPr>
     </w:pPr>
-    <w:proofErr w:type="spellStart"/>
     <w:r>
       <w:rPr>
         <w:color w:val="4F81BD"/>
       </w:rPr>
       <w:t>SysPan</w:t>
     </w:r>
-    <w:proofErr w:type="spellEnd"/>
   </w:p>
   <w:p>
     <w:pPr>
-      <w:pStyle w:val="Header"/>
+      <w:pStyle w:val="Encabezado"/>
       <w:pBdr>
         <w:bottom w:val="single" w:sz="4" w:space="1" w:color="A5A5A5"/>
       </w:pBdr>
@@ -2741,14 +2698,14 @@
   </w:p>
   <w:p>
     <w:pPr>
-      <w:pStyle w:val="Header"/>
+      <w:pStyle w:val="Encabezado"/>
     </w:pPr>
   </w:p>
 </w:hdr>
 </file>
 
 <file path=word/numbering.xml><?xml version="1.0" encoding="utf-8"?>
-<w:numbering xmlns:wpc="http://schemas.microsoft.com/office/word/2010/wordprocessingCanvas" xmlns:mc="http://schemas.openxmlformats.org/markup-compatibility/2006" xmlns:o="urn:schemas-microsoft-com:office:office" xmlns:r="http://schemas.openxmlformats.org/officeDocument/2006/relationships" xmlns:m="http://schemas.openxmlformats.org/officeDocument/2006/math" xmlns:v="urn:schemas-microsoft-com:vml" xmlns:wp14="http://schemas.microsoft.com/office/word/2010/wordprocessingDrawing" xmlns:wp="http://schemas.openxmlformats.org/drawingml/2006/wordprocessingDrawing" xmlns:w10="urn:schemas-microsoft-com:office:word" xmlns:w="http://schemas.openxmlformats.org/wordprocessingml/2006/main" xmlns:w14="http://schemas.microsoft.com/office/word/2010/wordml" xmlns:w15="http://schemas.microsoft.com/office/word/2012/wordml" xmlns:wpg="http://schemas.microsoft.com/office/word/2010/wordprocessingGroup" xmlns:wpi="http://schemas.microsoft.com/office/word/2010/wordprocessingInk" xmlns:wne="http://schemas.microsoft.com/office/word/2006/wordml" xmlns:wps="http://schemas.microsoft.com/office/word/2010/wordprocessingShape" mc:Ignorable="w14 w15 wp14">
+<w:numbering xmlns:ve="http://schemas.openxmlformats.org/markup-compatibility/2006" xmlns:o="urn:schemas-microsoft-com:office:office" xmlns:r="http://schemas.openxmlformats.org/officeDocument/2006/relationships" xmlns:m="http://schemas.openxmlformats.org/officeDocument/2006/math" xmlns:v="urn:schemas-microsoft-com:vml" xmlns:wp="http://schemas.openxmlformats.org/drawingml/2006/wordprocessingDrawing" xmlns:w10="urn:schemas-microsoft-com:office:word" xmlns:w="http://schemas.openxmlformats.org/wordprocessingml/2006/main" xmlns:wne="http://schemas.microsoft.com/office/word/2006/wordml">
   <w:abstractNum w:abstractNumId="0">
     <w:nsid w:val="074350D0"/>
     <w:multiLevelType w:val="hybridMultilevel"/>
@@ -3376,7 +3333,7 @@
 </file>
 
 <file path=word/styles.xml><?xml version="1.0" encoding="utf-8"?>
-<w:styles xmlns:mc="http://schemas.openxmlformats.org/markup-compatibility/2006" xmlns:r="http://schemas.openxmlformats.org/officeDocument/2006/relationships" xmlns:w="http://schemas.openxmlformats.org/wordprocessingml/2006/main" xmlns:w14="http://schemas.microsoft.com/office/word/2010/wordml" xmlns:w15="http://schemas.microsoft.com/office/word/2012/wordml" mc:Ignorable="w14 w15">
+<w:styles xmlns:r="http://schemas.openxmlformats.org/officeDocument/2006/relationships" xmlns:w="http://schemas.openxmlformats.org/wordprocessingml/2006/main">
   <w:docDefaults>
     <w:rPrDefault>
       <w:rPr>
@@ -3392,378 +3349,144 @@
       </w:pPr>
     </w:pPrDefault>
   </w:docDefaults>
-  <w:latentStyles w:defLockedState="0" w:defUIPriority="99" w:defSemiHidden="0" w:defUnhideWhenUsed="0" w:defQFormat="0" w:count="371">
-    <w:lsdException w:name="Normal" w:uiPriority="0" w:qFormat="1"/>
-    <w:lsdException w:name="heading 1" w:uiPriority="9" w:qFormat="1"/>
-    <w:lsdException w:name="heading 2" w:semiHidden="1" w:uiPriority="9" w:unhideWhenUsed="1" w:qFormat="1"/>
-    <w:lsdException w:name="heading 3" w:semiHidden="1" w:uiPriority="9" w:unhideWhenUsed="1" w:qFormat="1"/>
-    <w:lsdException w:name="heading 4" w:semiHidden="1" w:uiPriority="9" w:unhideWhenUsed="1" w:qFormat="1"/>
-    <w:lsdException w:name="heading 5" w:semiHidden="1" w:uiPriority="9" w:unhideWhenUsed="1" w:qFormat="1"/>
-    <w:lsdException w:name="heading 6" w:semiHidden="1" w:uiPriority="9" w:unhideWhenUsed="1" w:qFormat="1"/>
-    <w:lsdException w:name="heading 7" w:semiHidden="1" w:uiPriority="9" w:unhideWhenUsed="1" w:qFormat="1"/>
-    <w:lsdException w:name="heading 8" w:semiHidden="1" w:uiPriority="9" w:unhideWhenUsed="1" w:qFormat="1"/>
-    <w:lsdException w:name="heading 9" w:semiHidden="1" w:uiPriority="9" w:unhideWhenUsed="1" w:qFormat="1"/>
-    <w:lsdException w:name="index 1" w:semiHidden="1" w:unhideWhenUsed="1"/>
-    <w:lsdException w:name="index 2" w:semiHidden="1" w:unhideWhenUsed="1"/>
-    <w:lsdException w:name="index 3" w:semiHidden="1" w:unhideWhenUsed="1"/>
-    <w:lsdException w:name="index 4" w:semiHidden="1" w:unhideWhenUsed="1"/>
-    <w:lsdException w:name="index 5" w:semiHidden="1" w:unhideWhenUsed="1"/>
-    <w:lsdException w:name="index 6" w:semiHidden="1" w:unhideWhenUsed="1"/>
-    <w:lsdException w:name="index 7" w:semiHidden="1" w:unhideWhenUsed="1"/>
-    <w:lsdException w:name="index 8" w:semiHidden="1" w:unhideWhenUsed="1"/>
-    <w:lsdException w:name="index 9" w:semiHidden="1" w:unhideWhenUsed="1"/>
-    <w:lsdException w:name="toc 1" w:semiHidden="1" w:uiPriority="39" w:unhideWhenUsed="1"/>
-    <w:lsdException w:name="toc 2" w:semiHidden="1" w:uiPriority="39" w:unhideWhenUsed="1"/>
-    <w:lsdException w:name="toc 3" w:semiHidden="1" w:uiPriority="39" w:unhideWhenUsed="1"/>
-    <w:lsdException w:name="toc 4" w:semiHidden="1" w:uiPriority="39" w:unhideWhenUsed="1"/>
-    <w:lsdException w:name="toc 5" w:semiHidden="1" w:uiPriority="39" w:unhideWhenUsed="1"/>
-    <w:lsdException w:name="toc 6" w:semiHidden="1" w:uiPriority="39" w:unhideWhenUsed="1"/>
-    <w:lsdException w:name="toc 7" w:semiHidden="1" w:uiPriority="39" w:unhideWhenUsed="1"/>
-    <w:lsdException w:name="toc 8" w:semiHidden="1" w:uiPriority="39" w:unhideWhenUsed="1"/>
-    <w:lsdException w:name="toc 9" w:semiHidden="1" w:uiPriority="39" w:unhideWhenUsed="1"/>
-    <w:lsdException w:name="Normal Indent" w:semiHidden="1" w:unhideWhenUsed="1"/>
-    <w:lsdException w:name="footnote text" w:semiHidden="1" w:unhideWhenUsed="1"/>
-    <w:lsdException w:name="annotation text" w:semiHidden="1" w:unhideWhenUsed="1"/>
-    <w:lsdException w:name="header" w:semiHidden="1" w:unhideWhenUsed="1"/>
-    <w:lsdException w:name="footer" w:semiHidden="1" w:unhideWhenUsed="1"/>
-    <w:lsdException w:name="index heading" w:semiHidden="1" w:unhideWhenUsed="1"/>
-    <w:lsdException w:name="caption" w:semiHidden="1" w:uiPriority="35" w:unhideWhenUsed="1" w:qFormat="1"/>
-    <w:lsdException w:name="table of figures" w:semiHidden="1" w:unhideWhenUsed="1"/>
-    <w:lsdException w:name="envelope address" w:semiHidden="1" w:unhideWhenUsed="1"/>
-    <w:lsdException w:name="envelope return" w:semiHidden="1" w:unhideWhenUsed="1"/>
-    <w:lsdException w:name="footnote reference" w:semiHidden="1" w:unhideWhenUsed="1"/>
-    <w:lsdException w:name="annotation reference" w:semiHidden="1" w:unhideWhenUsed="1"/>
-    <w:lsdException w:name="line number" w:semiHidden="1" w:unhideWhenUsed="1"/>
-    <w:lsdException w:name="page number" w:semiHidden="1" w:unhideWhenUsed="1"/>
-    <w:lsdException w:name="endnote reference" w:semiHidden="1" w:unhideWhenUsed="1"/>
-    <w:lsdException w:name="endnote text" w:semiHidden="1" w:unhideWhenUsed="1"/>
-    <w:lsdException w:name="table of authorities" w:semiHidden="1" w:unhideWhenUsed="1"/>
-    <w:lsdException w:name="macro" w:semiHidden="1" w:unhideWhenUsed="1"/>
-    <w:lsdException w:name="toa heading" w:semiHidden="1" w:unhideWhenUsed="1"/>
-    <w:lsdException w:name="List" w:semiHidden="1" w:unhideWhenUsed="1"/>
-    <w:lsdException w:name="List Bullet" w:semiHidden="1" w:unhideWhenUsed="1"/>
-    <w:lsdException w:name="List Number" w:semiHidden="1" w:unhideWhenUsed="1"/>
-    <w:lsdException w:name="List 2" w:semiHidden="1" w:unhideWhenUsed="1"/>
-    <w:lsdException w:name="List 3" w:semiHidden="1" w:unhideWhenUsed="1"/>
-    <w:lsdException w:name="List 4" w:semiHidden="1" w:unhideWhenUsed="1"/>
-    <w:lsdException w:name="List 5" w:semiHidden="1" w:unhideWhenUsed="1"/>
-    <w:lsdException w:name="List Bullet 2" w:semiHidden="1" w:unhideWhenUsed="1"/>
-    <w:lsdException w:name="List Bullet 3" w:semiHidden="1" w:unhideWhenUsed="1"/>
-    <w:lsdException w:name="List Bullet 4" w:semiHidden="1" w:unhideWhenUsed="1"/>
-    <w:lsdException w:name="List Bullet 5" w:semiHidden="1" w:unhideWhenUsed="1"/>
-    <w:lsdException w:name="List Number 2" w:semiHidden="1" w:unhideWhenUsed="1"/>
-    <w:lsdException w:name="List Number 3" w:semiHidden="1" w:unhideWhenUsed="1"/>
-    <w:lsdException w:name="List Number 4" w:semiHidden="1" w:unhideWhenUsed="1"/>
-    <w:lsdException w:name="List Number 5" w:semiHidden="1" w:unhideWhenUsed="1"/>
-    <w:lsdException w:name="Title" w:uiPriority="10" w:qFormat="1"/>
-    <w:lsdException w:name="Closing" w:semiHidden="1" w:unhideWhenUsed="1"/>
-    <w:lsdException w:name="Signature" w:semiHidden="1" w:unhideWhenUsed="1"/>
-    <w:lsdException w:name="Default Paragraph Font" w:semiHidden="1" w:uiPriority="1" w:unhideWhenUsed="1"/>
-    <w:lsdException w:name="Body Text" w:semiHidden="1" w:unhideWhenUsed="1"/>
-    <w:lsdException w:name="Body Text Indent" w:semiHidden="1" w:unhideWhenUsed="1"/>
-    <w:lsdException w:name="List Continue" w:semiHidden="1" w:unhideWhenUsed="1"/>
-    <w:lsdException w:name="List Continue 2" w:semiHidden="1" w:unhideWhenUsed="1"/>
-    <w:lsdException w:name="List Continue 3" w:semiHidden="1" w:unhideWhenUsed="1"/>
-    <w:lsdException w:name="List Continue 4" w:semiHidden="1" w:unhideWhenUsed="1"/>
-    <w:lsdException w:name="List Continue 5" w:semiHidden="1" w:unhideWhenUsed="1"/>
-    <w:lsdException w:name="Message Header" w:semiHidden="1" w:unhideWhenUsed="1"/>
-    <w:lsdException w:name="Subtitle" w:uiPriority="11" w:qFormat="1"/>
-    <w:lsdException w:name="Salutation" w:semiHidden="1" w:unhideWhenUsed="1"/>
-    <w:lsdException w:name="Date" w:semiHidden="1" w:unhideWhenUsed="1"/>
-    <w:lsdException w:name="Body Text First Indent" w:semiHidden="1" w:unhideWhenUsed="1"/>
-    <w:lsdException w:name="Body Text First Indent 2" w:semiHidden="1" w:unhideWhenUsed="1"/>
-    <w:lsdException w:name="Note Heading" w:semiHidden="1" w:unhideWhenUsed="1"/>
-    <w:lsdException w:name="Body Text 2" w:semiHidden="1" w:unhideWhenUsed="1"/>
-    <w:lsdException w:name="Body Text 3" w:semiHidden="1" w:unhideWhenUsed="1"/>
-    <w:lsdException w:name="Body Text Indent 2" w:semiHidden="1" w:unhideWhenUsed="1"/>
-    <w:lsdException w:name="Body Text Indent 3" w:semiHidden="1" w:unhideWhenUsed="1"/>
-    <w:lsdException w:name="Block Text" w:semiHidden="1" w:unhideWhenUsed="1"/>
-    <w:lsdException w:name="Hyperlink" w:semiHidden="1" w:unhideWhenUsed="1"/>
-    <w:lsdException w:name="FollowedHyperlink" w:semiHidden="1" w:unhideWhenUsed="1"/>
-    <w:lsdException w:name="Strong" w:uiPriority="22" w:qFormat="1"/>
-    <w:lsdException w:name="Emphasis" w:uiPriority="20" w:qFormat="1"/>
-    <w:lsdException w:name="Document Map" w:semiHidden="1" w:unhideWhenUsed="1"/>
-    <w:lsdException w:name="Plain Text" w:semiHidden="1" w:unhideWhenUsed="1"/>
-    <w:lsdException w:name="E-mail Signature" w:semiHidden="1" w:unhideWhenUsed="1"/>
-    <w:lsdException w:name="HTML Top of Form" w:semiHidden="1" w:unhideWhenUsed="1"/>
-    <w:lsdException w:name="HTML Bottom of Form" w:semiHidden="1" w:unhideWhenUsed="1"/>
-    <w:lsdException w:name="Normal (Web)" w:semiHidden="1" w:unhideWhenUsed="1"/>
-    <w:lsdException w:name="HTML Acronym" w:semiHidden="1" w:unhideWhenUsed="1"/>
-    <w:lsdException w:name="HTML Address" w:semiHidden="1" w:unhideWhenUsed="1"/>
-    <w:lsdException w:name="HTML Cite" w:semiHidden="1" w:unhideWhenUsed="1"/>
-    <w:lsdException w:name="HTML Code" w:semiHidden="1" w:unhideWhenUsed="1"/>
-    <w:lsdException w:name="HTML Definition" w:semiHidden="1" w:unhideWhenUsed="1"/>
-    <w:lsdException w:name="HTML Keyboard" w:semiHidden="1" w:unhideWhenUsed="1"/>
-    <w:lsdException w:name="HTML Preformatted" w:semiHidden="1" w:unhideWhenUsed="1"/>
-    <w:lsdException w:name="HTML Sample" w:semiHidden="1" w:unhideWhenUsed="1"/>
-    <w:lsdException w:name="HTML Typewriter" w:semiHidden="1" w:unhideWhenUsed="1"/>
-    <w:lsdException w:name="HTML Variable" w:semiHidden="1" w:unhideWhenUsed="1"/>
-    <w:lsdException w:name="Normal Table" w:semiHidden="1" w:unhideWhenUsed="1"/>
-    <w:lsdException w:name="annotation subject" w:semiHidden="1" w:unhideWhenUsed="1"/>
-    <w:lsdException w:name="No List" w:semiHidden="1" w:unhideWhenUsed="1"/>
-    <w:lsdException w:name="Outline List 1" w:semiHidden="1" w:unhideWhenUsed="1"/>
-    <w:lsdException w:name="Outline List 2" w:semiHidden="1" w:unhideWhenUsed="1"/>
-    <w:lsdException w:name="Outline List 3" w:semiHidden="1" w:unhideWhenUsed="1"/>
-    <w:lsdException w:name="Table Simple 1" w:semiHidden="1" w:unhideWhenUsed="1"/>
-    <w:lsdException w:name="Table Simple 2" w:semiHidden="1" w:unhideWhenUsed="1"/>
-    <w:lsdException w:name="Table Simple 3" w:semiHidden="1" w:unhideWhenUsed="1"/>
-    <w:lsdException w:name="Table Classic 1" w:semiHidden="1" w:unhideWhenUsed="1"/>
-    <w:lsdException w:name="Table Classic 2" w:semiHidden="1" w:unhideWhenUsed="1"/>
-    <w:lsdException w:name="Table Classic 3" w:semiHidden="1" w:unhideWhenUsed="1"/>
-    <w:lsdException w:name="Table Classic 4" w:semiHidden="1" w:unhideWhenUsed="1"/>
-    <w:lsdException w:name="Table Colorful 1" w:semiHidden="1" w:unhideWhenUsed="1"/>
-    <w:lsdException w:name="Table Colorful 2" w:semiHidden="1" w:unhideWhenUsed="1"/>
-    <w:lsdException w:name="Table Colorful 3" w:semiHidden="1" w:unhideWhenUsed="1"/>
-    <w:lsdException w:name="Table Columns 1" w:semiHidden="1" w:unhideWhenUsed="1"/>
-    <w:lsdException w:name="Table Columns 2" w:semiHidden="1" w:unhideWhenUsed="1"/>
-    <w:lsdException w:name="Table Columns 3" w:semiHidden="1" w:unhideWhenUsed="1"/>
-    <w:lsdException w:name="Table Columns 4" w:semiHidden="1" w:unhideWhenUsed="1"/>
-    <w:lsdException w:name="Table Columns 5" w:semiHidden="1" w:unhideWhenUsed="1"/>
-    <w:lsdException w:name="Table Grid 1" w:semiHidden="1" w:unhideWhenUsed="1"/>
-    <w:lsdException w:name="Table Grid 2" w:semiHidden="1" w:unhideWhenUsed="1"/>
-    <w:lsdException w:name="Table Grid 3" w:semiHidden="1" w:unhideWhenUsed="1"/>
-    <w:lsdException w:name="Table Grid 4" w:semiHidden="1" w:unhideWhenUsed="1"/>
-    <w:lsdException w:name="Table Grid 5" w:semiHidden="1" w:unhideWhenUsed="1"/>
-    <w:lsdException w:name="Table Grid 6" w:semiHidden="1" w:unhideWhenUsed="1"/>
-    <w:lsdException w:name="Table Grid 7" w:semiHidden="1" w:unhideWhenUsed="1"/>
-    <w:lsdException w:name="Table Grid 8" w:semiHidden="1" w:unhideWhenUsed="1"/>
-    <w:lsdException w:name="Table List 1" w:semiHidden="1" w:unhideWhenUsed="1"/>
-    <w:lsdException w:name="Table List 2" w:semiHidden="1" w:unhideWhenUsed="1"/>
-    <w:lsdException w:name="Table List 3" w:semiHidden="1" w:unhideWhenUsed="1"/>
-    <w:lsdException w:name="Table List 4" w:semiHidden="1" w:unhideWhenUsed="1"/>
-    <w:lsdException w:name="Table List 5" w:semiHidden="1" w:unhideWhenUsed="1"/>
-    <w:lsdException w:name="Table List 6" w:semiHidden="1" w:unhideWhenUsed="1"/>
-    <w:lsdException w:name="Table List 7" w:semiHidden="1" w:unhideWhenUsed="1"/>
-    <w:lsdException w:name="Table List 8" w:semiHidden="1" w:unhideWhenUsed="1"/>
-    <w:lsdException w:name="Table 3D effects 1" w:semiHidden="1" w:unhideWhenUsed="1"/>
-    <w:lsdException w:name="Table 3D effects 2" w:semiHidden="1" w:unhideWhenUsed="1"/>
-    <w:lsdException w:name="Table 3D effects 3" w:semiHidden="1" w:unhideWhenUsed="1"/>
-    <w:lsdException w:name="Table Contemporary" w:semiHidden="1" w:unhideWhenUsed="1"/>
-    <w:lsdException w:name="Table Elegant" w:semiHidden="1" w:unhideWhenUsed="1"/>
-    <w:lsdException w:name="Table Professional" w:semiHidden="1" w:unhideWhenUsed="1"/>
-    <w:lsdException w:name="Table Subtle 1" w:semiHidden="1" w:unhideWhenUsed="1"/>
-    <w:lsdException w:name="Table Subtle 2" w:semiHidden="1" w:unhideWhenUsed="1"/>
-    <w:lsdException w:name="Table Web 1" w:semiHidden="1" w:unhideWhenUsed="1"/>
-    <w:lsdException w:name="Table Web 2" w:semiHidden="1" w:unhideWhenUsed="1"/>
-    <w:lsdException w:name="Table Web 3" w:semiHidden="1" w:unhideWhenUsed="1"/>
-    <w:lsdException w:name="Balloon Text" w:semiHidden="1" w:unhideWhenUsed="1"/>
-    <w:lsdException w:name="Table Grid" w:uiPriority="59"/>
-    <w:lsdException w:name="Table Theme" w:semiHidden="1" w:unhideWhenUsed="1"/>
-    <w:lsdException w:name="Placeholder Text" w:semiHidden="1"/>
-    <w:lsdException w:name="No Spacing" w:uiPriority="1" w:qFormat="1"/>
-    <w:lsdException w:name="Light Shading" w:uiPriority="60"/>
-    <w:lsdException w:name="Light List" w:uiPriority="61"/>
-    <w:lsdException w:name="Light Grid" w:uiPriority="62"/>
-    <w:lsdException w:name="Medium Shading 1" w:uiPriority="63"/>
-    <w:lsdException w:name="Medium Shading 2" w:uiPriority="64"/>
-    <w:lsdException w:name="Medium List 1" w:uiPriority="65"/>
-    <w:lsdException w:name="Medium List 2" w:uiPriority="66"/>
-    <w:lsdException w:name="Medium Grid 1" w:uiPriority="67"/>
-    <w:lsdException w:name="Medium Grid 2" w:uiPriority="68"/>
-    <w:lsdException w:name="Medium Grid 3" w:uiPriority="69"/>
-    <w:lsdException w:name="Dark List" w:uiPriority="70"/>
-    <w:lsdException w:name="Colorful Shading" w:uiPriority="71"/>
-    <w:lsdException w:name="Colorful List" w:uiPriority="72"/>
-    <w:lsdException w:name="Colorful Grid" w:uiPriority="73"/>
-    <w:lsdException w:name="Light Shading Accent 1" w:uiPriority="60"/>
-    <w:lsdException w:name="Light List Accent 1" w:uiPriority="61"/>
-    <w:lsdException w:name="Light Grid Accent 1" w:uiPriority="62"/>
-    <w:lsdException w:name="Medium Shading 1 Accent 1" w:uiPriority="63"/>
-    <w:lsdException w:name="Medium Shading 2 Accent 1" w:uiPriority="64"/>
-    <w:lsdException w:name="Medium List 1 Accent 1" w:uiPriority="65"/>
-    <w:lsdException w:name="Revision" w:semiHidden="1"/>
-    <w:lsdException w:name="List Paragraph" w:uiPriority="34" w:qFormat="1"/>
-    <w:lsdException w:name="Quote" w:uiPriority="29" w:qFormat="1"/>
-    <w:lsdException w:name="Intense Quote" w:uiPriority="30" w:qFormat="1"/>
-    <w:lsdException w:name="Medium List 2 Accent 1" w:uiPriority="66"/>
-    <w:lsdException w:name="Medium Grid 1 Accent 1" w:uiPriority="67"/>
-    <w:lsdException w:name="Medium Grid 2 Accent 1" w:uiPriority="68"/>
-    <w:lsdException w:name="Medium Grid 3 Accent 1" w:uiPriority="69"/>
-    <w:lsdException w:name="Dark List Accent 1" w:uiPriority="70"/>
-    <w:lsdException w:name="Colorful Shading Accent 1" w:uiPriority="71"/>
-    <w:lsdException w:name="Colorful List Accent 1" w:uiPriority="72"/>
-    <w:lsdException w:name="Colorful Grid Accent 1" w:uiPriority="73"/>
-    <w:lsdException w:name="Light Shading Accent 2" w:uiPriority="60"/>
-    <w:lsdException w:name="Light List Accent 2" w:uiPriority="61"/>
-    <w:lsdException w:name="Light Grid Accent 2" w:uiPriority="62"/>
-    <w:lsdException w:name="Medium Shading 1 Accent 2" w:uiPriority="63"/>
-    <w:lsdException w:name="Medium Shading 2 Accent 2" w:uiPriority="64"/>
-    <w:lsdException w:name="Medium List 1 Accent 2" w:uiPriority="65"/>
-    <w:lsdException w:name="Medium List 2 Accent 2" w:uiPriority="66"/>
-    <w:lsdException w:name="Medium Grid 1 Accent 2" w:uiPriority="67"/>
-    <w:lsdException w:name="Medium Grid 2 Accent 2" w:uiPriority="68"/>
-    <w:lsdException w:name="Medium Grid 3 Accent 2" w:uiPriority="69"/>
-    <w:lsdException w:name="Dark List Accent 2" w:uiPriority="70"/>
-    <w:lsdException w:name="Colorful Shading Accent 2" w:uiPriority="71"/>
-    <w:lsdException w:name="Colorful List Accent 2" w:uiPriority="72"/>
-    <w:lsdException w:name="Colorful Grid Accent 2" w:uiPriority="73"/>
-    <w:lsdException w:name="Light Shading Accent 3" w:uiPriority="60"/>
-    <w:lsdException w:name="Light List Accent 3" w:uiPriority="61"/>
-    <w:lsdException w:name="Light Grid Accent 3" w:uiPriority="62"/>
-    <w:lsdException w:name="Medium Shading 1 Accent 3" w:uiPriority="63"/>
-    <w:lsdException w:name="Medium Shading 2 Accent 3" w:uiPriority="64"/>
-    <w:lsdException w:name="Medium List 1 Accent 3" w:uiPriority="65"/>
-    <w:lsdException w:name="Medium List 2 Accent 3" w:uiPriority="66"/>
-    <w:lsdException w:name="Medium Grid 1 Accent 3" w:uiPriority="67"/>
-    <w:lsdException w:name="Medium Grid 2 Accent 3" w:uiPriority="68"/>
-    <w:lsdException w:name="Medium Grid 3 Accent 3" w:uiPriority="69"/>
-    <w:lsdException w:name="Dark List Accent 3" w:uiPriority="70"/>
-    <w:lsdException w:name="Colorful Shading Accent 3" w:uiPriority="71"/>
-    <w:lsdException w:name="Colorful List Accent 3" w:uiPriority="72"/>
-    <w:lsdException w:name="Colorful Grid Accent 3" w:uiPriority="73"/>
-    <w:lsdException w:name="Light Shading Accent 4" w:uiPriority="60"/>
-    <w:lsdException w:name="Light List Accent 4" w:uiPriority="61"/>
-    <w:lsdException w:name="Light Grid Accent 4" w:uiPriority="62"/>
-    <w:lsdException w:name="Medium Shading 1 Accent 4" w:uiPriority="63"/>
-    <w:lsdException w:name="Medium Shading 2 Accent 4" w:uiPriority="64"/>
-    <w:lsdException w:name="Medium List 1 Accent 4" w:uiPriority="65"/>
-    <w:lsdException w:name="Medium List 2 Accent 4" w:uiPriority="66"/>
-    <w:lsdException w:name="Medium Grid 1 Accent 4" w:uiPriority="67"/>
-    <w:lsdException w:name="Medium Grid 2 Accent 4" w:uiPriority="68"/>
-    <w:lsdException w:name="Medium Grid 3 Accent 4" w:uiPriority="69"/>
-    <w:lsdException w:name="Dark List Accent 4" w:uiPriority="70"/>
-    <w:lsdException w:name="Colorful Shading Accent 4" w:uiPriority="71"/>
-    <w:lsdException w:name="Colorful List Accent 4" w:uiPriority="72"/>
-    <w:lsdException w:name="Colorful Grid Accent 4" w:uiPriority="73"/>
-    <w:lsdException w:name="Light Shading Accent 5" w:uiPriority="60"/>
-    <w:lsdException w:name="Light List Accent 5" w:uiPriority="61"/>
-    <w:lsdException w:name="Light Grid Accent 5" w:uiPriority="62"/>
-    <w:lsdException w:name="Medium Shading 1 Accent 5" w:uiPriority="63"/>
-    <w:lsdException w:name="Medium Shading 2 Accent 5" w:uiPriority="64"/>
-    <w:lsdException w:name="Medium List 1 Accent 5" w:uiPriority="65"/>
-    <w:lsdException w:name="Medium List 2 Accent 5" w:uiPriority="66"/>
-    <w:lsdException w:name="Medium Grid 1 Accent 5" w:uiPriority="67"/>
-    <w:lsdException w:name="Medium Grid 2 Accent 5" w:uiPriority="68"/>
-    <w:lsdException w:name="Medium Grid 3 Accent 5" w:uiPriority="69"/>
-    <w:lsdException w:name="Dark List Accent 5" w:uiPriority="70"/>
-    <w:lsdException w:name="Colorful Shading Accent 5" w:uiPriority="71"/>
-    <w:lsdException w:name="Colorful List Accent 5" w:uiPriority="72"/>
-    <w:lsdException w:name="Colorful Grid Accent 5" w:uiPriority="73"/>
-    <w:lsdException w:name="Light Shading Accent 6" w:uiPriority="60"/>
-    <w:lsdException w:name="Light List Accent 6" w:uiPriority="61"/>
-    <w:lsdException w:name="Light Grid Accent 6" w:uiPriority="62"/>
-    <w:lsdException w:name="Medium Shading 1 Accent 6" w:uiPriority="63"/>
-    <w:lsdException w:name="Medium Shading 2 Accent 6" w:uiPriority="64"/>
-    <w:lsdException w:name="Medium List 1 Accent 6" w:uiPriority="65"/>
-    <w:lsdException w:name="Medium List 2 Accent 6" w:uiPriority="66"/>
-    <w:lsdException w:name="Medium Grid 1 Accent 6" w:uiPriority="67"/>
-    <w:lsdException w:name="Medium Grid 2 Accent 6" w:uiPriority="68"/>
-    <w:lsdException w:name="Medium Grid 3 Accent 6" w:uiPriority="69"/>
-    <w:lsdException w:name="Dark List Accent 6" w:uiPriority="70"/>
-    <w:lsdException w:name="Colorful Shading Accent 6" w:uiPriority="71"/>
-    <w:lsdException w:name="Colorful List Accent 6" w:uiPriority="72"/>
-    <w:lsdException w:name="Colorful Grid Accent 6" w:uiPriority="73"/>
-    <w:lsdException w:name="Subtle Emphasis" w:uiPriority="19" w:qFormat="1"/>
-    <w:lsdException w:name="Intense Emphasis" w:uiPriority="21" w:qFormat="1"/>
-    <w:lsdException w:name="Subtle Reference" w:uiPriority="31" w:qFormat="1"/>
-    <w:lsdException w:name="Intense Reference" w:uiPriority="32" w:qFormat="1"/>
-    <w:lsdException w:name="Book Title" w:uiPriority="33" w:qFormat="1"/>
-    <w:lsdException w:name="Bibliography" w:semiHidden="1" w:uiPriority="37" w:unhideWhenUsed="1"/>
-    <w:lsdException w:name="TOC Heading" w:semiHidden="1" w:uiPriority="39" w:unhideWhenUsed="1" w:qFormat="1"/>
-    <w:lsdException w:name="Plain Table 1" w:uiPriority="41"/>
-    <w:lsdException w:name="Plain Table 2" w:uiPriority="42"/>
-    <w:lsdException w:name="Plain Table 3" w:uiPriority="43"/>
-    <w:lsdException w:name="Plain Table 4" w:uiPriority="44"/>
-    <w:lsdException w:name="Plain Table 5" w:uiPriority="45"/>
-    <w:lsdException w:name="Grid Table Light" w:uiPriority="40"/>
-    <w:lsdException w:name="Grid Table 1 Light" w:uiPriority="46"/>
-    <w:lsdException w:name="Grid Table 2" w:uiPriority="47"/>
-    <w:lsdException w:name="Grid Table 3" w:uiPriority="48"/>
-    <w:lsdException w:name="Grid Table 4" w:uiPriority="49"/>
-    <w:lsdException w:name="Grid Table 5 Dark" w:uiPriority="50"/>
-    <w:lsdException w:name="Grid Table 6 Colorful" w:uiPriority="51"/>
-    <w:lsdException w:name="Grid Table 7 Colorful" w:uiPriority="52"/>
-    <w:lsdException w:name="Grid Table 1 Light Accent 1" w:uiPriority="46"/>
-    <w:lsdException w:name="Grid Table 2 Accent 1" w:uiPriority="47"/>
-    <w:lsdException w:name="Grid Table 3 Accent 1" w:uiPriority="48"/>
-    <w:lsdException w:name="Grid Table 4 Accent 1" w:uiPriority="49"/>
-    <w:lsdException w:name="Grid Table 5 Dark Accent 1" w:uiPriority="50"/>
-    <w:lsdException w:name="Grid Table 6 Colorful Accent 1" w:uiPriority="51"/>
-    <w:lsdException w:name="Grid Table 7 Colorful Accent 1" w:uiPriority="52"/>
-    <w:lsdException w:name="Grid Table 1 Light Accent 2" w:uiPriority="46"/>
-    <w:lsdException w:name="Grid Table 2 Accent 2" w:uiPriority="47"/>
-    <w:lsdException w:name="Grid Table 3 Accent 2" w:uiPriority="48"/>
-    <w:lsdException w:name="Grid Table 4 Accent 2" w:uiPriority="49"/>
-    <w:lsdException w:name="Grid Table 5 Dark Accent 2" w:uiPriority="50"/>
-    <w:lsdException w:name="Grid Table 6 Colorful Accent 2" w:uiPriority="51"/>
-    <w:lsdException w:name="Grid Table 7 Colorful Accent 2" w:uiPriority="52"/>
-    <w:lsdException w:name="Grid Table 1 Light Accent 3" w:uiPriority="46"/>
-    <w:lsdException w:name="Grid Table 2 Accent 3" w:uiPriority="47"/>
-    <w:lsdException w:name="Grid Table 3 Accent 3" w:uiPriority="48"/>
-    <w:lsdException w:name="Grid Table 4 Accent 3" w:uiPriority="49"/>
-    <w:lsdException w:name="Grid Table 5 Dark Accent 3" w:uiPriority="50"/>
-    <w:lsdException w:name="Grid Table 6 Colorful Accent 3" w:uiPriority="51"/>
-    <w:lsdException w:name="Grid Table 7 Colorful Accent 3" w:uiPriority="52"/>
-    <w:lsdException w:name="Grid Table 1 Light Accent 4" w:uiPriority="46"/>
-    <w:lsdException w:name="Grid Table 2 Accent 4" w:uiPriority="47"/>
-    <w:lsdException w:name="Grid Table 3 Accent 4" w:uiPriority="48"/>
-    <w:lsdException w:name="Grid Table 4 Accent 4" w:uiPriority="49"/>
-    <w:lsdException w:name="Grid Table 5 Dark Accent 4" w:uiPriority="50"/>
-    <w:lsdException w:name="Grid Table 6 Colorful Accent 4" w:uiPriority="51"/>
-    <w:lsdException w:name="Grid Table 7 Colorful Accent 4" w:uiPriority="52"/>
-    <w:lsdException w:name="Grid Table 1 Light Accent 5" w:uiPriority="46"/>
-    <w:lsdException w:name="Grid Table 2 Accent 5" w:uiPriority="47"/>
-    <w:lsdException w:name="Grid Table 3 Accent 5" w:uiPriority="48"/>
-    <w:lsdException w:name="Grid Table 4 Accent 5" w:uiPriority="49"/>
-    <w:lsdException w:name="Grid Table 5 Dark Accent 5" w:uiPriority="50"/>
-    <w:lsdException w:name="Grid Table 6 Colorful Accent 5" w:uiPriority="51"/>
-    <w:lsdException w:name="Grid Table 7 Colorful Accent 5" w:uiPriority="52"/>
-    <w:lsdException w:name="Grid Table 1 Light Accent 6" w:uiPriority="46"/>
-    <w:lsdException w:name="Grid Table 2 Accent 6" w:uiPriority="47"/>
-    <w:lsdException w:name="Grid Table 3 Accent 6" w:uiPriority="48"/>
-    <w:lsdException w:name="Grid Table 4 Accent 6" w:uiPriority="49"/>
-    <w:lsdException w:name="Grid Table 5 Dark Accent 6" w:uiPriority="50"/>
-    <w:lsdException w:name="Grid Table 6 Colorful Accent 6" w:uiPriority="51"/>
-    <w:lsdException w:name="Grid Table 7 Colorful Accent 6" w:uiPriority="52"/>
-    <w:lsdException w:name="List Table 1 Light" w:uiPriority="46"/>
-    <w:lsdException w:name="List Table 2" w:uiPriority="47"/>
-    <w:lsdException w:name="List Table 3" w:uiPriority="48"/>
-    <w:lsdException w:name="List Table 4" w:uiPriority="49"/>
-    <w:lsdException w:name="List Table 5 Dark" w:uiPriority="50"/>
-    <w:lsdException w:name="List Table 6 Colorful" w:uiPriority="51"/>
-    <w:lsdException w:name="List Table 7 Colorful" w:uiPriority="52"/>
-    <w:lsdException w:name="List Table 1 Light Accent 1" w:uiPriority="46"/>
-    <w:lsdException w:name="List Table 2 Accent 1" w:uiPriority="47"/>
-    <w:lsdException w:name="List Table 3 Accent 1" w:uiPriority="48"/>
-    <w:lsdException w:name="List Table 4 Accent 1" w:uiPriority="49"/>
-    <w:lsdException w:name="List Table 5 Dark Accent 1" w:uiPriority="50"/>
-    <w:lsdException w:name="List Table 6 Colorful Accent 1" w:uiPriority="51"/>
-    <w:lsdException w:name="List Table 7 Colorful Accent 1" w:uiPriority="52"/>
-    <w:lsdException w:name="List Table 1 Light Accent 2" w:uiPriority="46"/>
-    <w:lsdException w:name="List Table 2 Accent 2" w:uiPriority="47"/>
-    <w:lsdException w:name="List Table 3 Accent 2" w:uiPriority="48"/>
-    <w:lsdException w:name="List Table 4 Accent 2" w:uiPriority="49"/>
-    <w:lsdException w:name="List Table 5 Dark Accent 2" w:uiPriority="50"/>
-    <w:lsdException w:name="List Table 6 Colorful Accent 2" w:uiPriority="51"/>
-    <w:lsdException w:name="List Table 7 Colorful Accent 2" w:uiPriority="52"/>
-    <w:lsdException w:name="List Table 1 Light Accent 3" w:uiPriority="46"/>
-    <w:lsdException w:name="List Table 2 Accent 3" w:uiPriority="47"/>
-    <w:lsdException w:name="List Table 3 Accent 3" w:uiPriority="48"/>
-    <w:lsdException w:name="List Table 4 Accent 3" w:uiPriority="49"/>
-    <w:lsdException w:name="List Table 5 Dark Accent 3" w:uiPriority="50"/>
-    <w:lsdException w:name="List Table 6 Colorful Accent 3" w:uiPriority="51"/>
-    <w:lsdException w:name="List Table 7 Colorful Accent 3" w:uiPriority="52"/>
-    <w:lsdException w:name="List Table 1 Light Accent 4" w:uiPriority="46"/>
-    <w:lsdException w:name="List Table 2 Accent 4" w:uiPriority="47"/>
-    <w:lsdException w:name="List Table 3 Accent 4" w:uiPriority="48"/>
-    <w:lsdException w:name="List Table 4 Accent 4" w:uiPriority="49"/>
-    <w:lsdException w:name="List Table 5 Dark Accent 4" w:uiPriority="50"/>
-    <w:lsdException w:name="List Table 6 Colorful Accent 4" w:uiPriority="51"/>
-    <w:lsdException w:name="List Table 7 Colorful Accent 4" w:uiPriority="52"/>
-    <w:lsdException w:name="List Table 1 Light Accent 5" w:uiPriority="46"/>
-    <w:lsdException w:name="List Table 2 Accent 5" w:uiPriority="47"/>
-    <w:lsdException w:name="List Table 3 Accent 5" w:uiPriority="48"/>
-    <w:lsdException w:name="List Table 4 Accent 5" w:uiPriority="49"/>
-    <w:lsdException w:name="List Table 5 Dark Accent 5" w:uiPriority="50"/>
-    <w:lsdException w:name="List Table 6 Colorful Accent 5" w:uiPriority="51"/>
-    <w:lsdException w:name="List Table 7 Colorful Accent 5" w:uiPriority="52"/>
-    <w:lsdException w:name="List Table 1 Light Accent 6" w:uiPriority="46"/>
-    <w:lsdException w:name="List Table 2 Accent 6" w:uiPriority="47"/>
-    <w:lsdException w:name="List Table 3 Accent 6" w:uiPriority="48"/>
-    <w:lsdException w:name="List Table 4 Accent 6" w:uiPriority="49"/>
-    <w:lsdException w:name="List Table 5 Dark Accent 6" w:uiPriority="50"/>
-    <w:lsdException w:name="List Table 6 Colorful Accent 6" w:uiPriority="51"/>
-    <w:lsdException w:name="List Table 7 Colorful Accent 6" w:uiPriority="52"/>
+  <w:latentStyles w:defLockedState="0" w:defUIPriority="99" w:defSemiHidden="1" w:defUnhideWhenUsed="1" w:defQFormat="0" w:count="267">
+    <w:lsdException w:name="Normal" w:semiHidden="0" w:uiPriority="0" w:unhideWhenUsed="0" w:qFormat="1"/>
+    <w:lsdException w:name="heading 1" w:semiHidden="0" w:uiPriority="9" w:unhideWhenUsed="0" w:qFormat="1"/>
+    <w:lsdException w:name="heading 2" w:uiPriority="9" w:qFormat="1"/>
+    <w:lsdException w:name="heading 3" w:uiPriority="9" w:qFormat="1"/>
+    <w:lsdException w:name="heading 4" w:uiPriority="9" w:qFormat="1"/>
+    <w:lsdException w:name="heading 5" w:uiPriority="9" w:qFormat="1"/>
+    <w:lsdException w:name="heading 6" w:uiPriority="9" w:qFormat="1"/>
+    <w:lsdException w:name="heading 7" w:uiPriority="9" w:qFormat="1"/>
+    <w:lsdException w:name="heading 8" w:uiPriority="9" w:qFormat="1"/>
+    <w:lsdException w:name="heading 9" w:uiPriority="9" w:qFormat="1"/>
+    <w:lsdException w:name="toc 1" w:uiPriority="39"/>
+    <w:lsdException w:name="toc 2" w:uiPriority="39"/>
+    <w:lsdException w:name="toc 3" w:uiPriority="39"/>
+    <w:lsdException w:name="toc 4" w:uiPriority="39"/>
+    <w:lsdException w:name="toc 5" w:uiPriority="39"/>
+    <w:lsdException w:name="toc 6" w:uiPriority="39"/>
+    <w:lsdException w:name="toc 7" w:uiPriority="39"/>
+    <w:lsdException w:name="toc 8" w:uiPriority="39"/>
+    <w:lsdException w:name="toc 9" w:uiPriority="39"/>
+    <w:lsdException w:name="caption" w:uiPriority="35" w:qFormat="1"/>
+    <w:lsdException w:name="Title" w:semiHidden="0" w:uiPriority="10" w:unhideWhenUsed="0" w:qFormat="1"/>
+    <w:lsdException w:name="Default Paragraph Font" w:uiPriority="1"/>
+    <w:lsdException w:name="Subtitle" w:semiHidden="0" w:uiPriority="11" w:unhideWhenUsed="0" w:qFormat="1"/>
+    <w:lsdException w:name="Strong" w:semiHidden="0" w:uiPriority="22" w:unhideWhenUsed="0" w:qFormat="1"/>
+    <w:lsdException w:name="Emphasis" w:semiHidden="0" w:uiPriority="20" w:unhideWhenUsed="0" w:qFormat="1"/>
+    <w:lsdException w:name="Table Grid" w:semiHidden="0" w:uiPriority="59" w:unhideWhenUsed="0"/>
+    <w:lsdException w:name="Placeholder Text" w:unhideWhenUsed="0"/>
+    <w:lsdException w:name="No Spacing" w:semiHidden="0" w:uiPriority="1" w:unhideWhenUsed="0" w:qFormat="1"/>
+    <w:lsdException w:name="Light Shading" w:semiHidden="0" w:uiPriority="60" w:unhideWhenUsed="0"/>
+    <w:lsdException w:name="Light List" w:semiHidden="0" w:uiPriority="61" w:unhideWhenUsed="0"/>
+    <w:lsdException w:name="Light Grid" w:semiHidden="0" w:uiPriority="62" w:unhideWhenUsed="0"/>
+    <w:lsdException w:name="Medium Shading 1" w:semiHidden="0" w:uiPriority="63" w:unhideWhenUsed="0"/>
+    <w:lsdException w:name="Medium Shading 2" w:semiHidden="0" w:uiPriority="64" w:unhideWhenUsed="0"/>
+    <w:lsdException w:name="Medium List 1" w:semiHidden="0" w:uiPriority="65" w:unhideWhenUsed="0"/>
+    <w:lsdException w:name="Medium List 2" w:semiHidden="0" w:uiPriority="66" w:unhideWhenUsed="0"/>
+    <w:lsdException w:name="Medium Grid 1" w:semiHidden="0" w:uiPriority="67" w:unhideWhenUsed="0"/>
+    <w:lsdException w:name="Medium Grid 2" w:semiHidden="0" w:uiPriority="68" w:unhideWhenUsed="0"/>
+    <w:lsdException w:name="Medium Grid 3" w:semiHidden="0" w:uiPriority="69" w:unhideWhenUsed="0"/>
+    <w:lsdException w:name="Dark List" w:semiHidden="0" w:uiPriority="70" w:unhideWhenUsed="0"/>
+    <w:lsdException w:name="Colorful Shading" w:semiHidden="0" w:uiPriority="71" w:unhideWhenUsed="0"/>
+    <w:lsdException w:name="Colorful List" w:semiHidden="0" w:uiPriority="72" w:unhideWhenUsed="0"/>
+    <w:lsdException w:name="Colorful Grid" w:semiHidden="0" w:uiPriority="73" w:unhideWhenUsed="0"/>
+    <w:lsdException w:name="Light Shading Accent 1" w:semiHidden="0" w:uiPriority="60" w:unhideWhenUsed="0"/>
+    <w:lsdException w:name="Light List Accent 1" w:semiHidden="0" w:uiPriority="61" w:unhideWhenUsed="0"/>
+    <w:lsdException w:name="Light Grid Accent 1" w:semiHidden="0" w:uiPriority="62" w:unhideWhenUsed="0"/>
+    <w:lsdException w:name="Medium Shading 1 Accent 1" w:semiHidden="0" w:uiPriority="63" w:unhideWhenUsed="0"/>
+    <w:lsdException w:name="Medium Shading 2 Accent 1" w:semiHidden="0" w:uiPriority="64" w:unhideWhenUsed="0"/>
+    <w:lsdException w:name="Medium List 1 Accent 1" w:semiHidden="0" w:uiPriority="65" w:unhideWhenUsed="0"/>
+    <w:lsdException w:name="Revision" w:unhideWhenUsed="0"/>
+    <w:lsdException w:name="List Paragraph" w:semiHidden="0" w:uiPriority="34" w:unhideWhenUsed="0" w:qFormat="1"/>
+    <w:lsdException w:name="Quote" w:semiHidden="0" w:uiPriority="29" w:unhideWhenUsed="0" w:qFormat="1"/>
+    <w:lsdException w:name="Intense Quote" w:semiHidden="0" w:uiPriority="30" w:unhideWhenUsed="0" w:qFormat="1"/>
+    <w:lsdException w:name="Medium List 2 Accent 1" w:semiHidden="0" w:uiPriority="66" w:unhideWhenUsed="0"/>
+    <w:lsdException w:name="Medium Grid 1 Accent 1" w:semiHidden="0" w:uiPriority="67" w:unhideWhenUsed="0"/>
+    <w:lsdException w:name="Medium Grid 2 Accent 1" w:semiHidden="0" w:uiPriority="68" w:unhideWhenUsed="0"/>
+    <w:lsdException w:name="Medium Grid 3 Accent 1" w:semiHidden="0" w:uiPriority="69" w:unhideWhenUsed="0"/>
+    <w:lsdException w:name="Dark List Accent 1" w:semiHidden="0" w:uiPriority="70" w:unhideWhenUsed="0"/>
+    <w:lsdException w:name="Colorful Shading Accent 1" w:semiHidden="0" w:uiPriority="71" w:unhideWhenUsed="0"/>
+    <w:lsdException w:name="Colorful List Accent 1" w:semiHidden="0" w:uiPriority="72" w:unhideWhenUsed="0"/>
+    <w:lsdException w:name="Colorful Grid Accent 1" w:semiHidden="0" w:uiPriority="73" w:unhideWhenUsed="0"/>
+    <w:lsdException w:name="Light Shading Accent 2" w:semiHidden="0" w:uiPriority="60" w:unhideWhenUsed="0"/>
+    <w:lsdException w:name="Light List Accent 2" w:semiHidden="0" w:uiPriority="61" w:unhideWhenUsed="0"/>
+    <w:lsdException w:name="Light Grid Accent 2" w:semiHidden="0" w:uiPriority="62" w:unhideWhenUsed="0"/>
+    <w:lsdException w:name="Medium Shading 1 Accent 2" w:semiHidden="0" w:uiPriority="63" w:unhideWhenUsed="0"/>
+    <w:lsdException w:name="Medium Shading 2 Accent 2" w:semiHidden="0" w:uiPriority="64" w:unhideWhenUsed="0"/>
+    <w:lsdException w:name="Medium List 1 Accent 2" w:semiHidden="0" w:uiPriority="65" w:unhideWhenUsed="0"/>
+    <w:lsdException w:name="Medium List 2 Accent 2" w:semiHidden="0" w:uiPriority="66" w:unhideWhenUsed="0"/>
+    <w:lsdException w:name="Medium Grid 1 Accent 2" w:semiHidden="0" w:uiPriority="67" w:unhideWhenUsed="0"/>
+    <w:lsdException w:name="Medium Grid 2 Accent 2" w:semiHidden="0" w:uiPriority="68" w:unhideWhenUsed="0"/>
+    <w:lsdException w:name="Medium Grid 3 Accent 2" w:semiHidden="0" w:uiPriority="69" w:unhideWhenUsed="0"/>
+    <w:lsdException w:name="Dark List Accent 2" w:semiHidden="0" w:uiPriority="70" w:unhideWhenUsed="0"/>
+    <w:lsdException w:name="Colorful Shading Accent 2" w:semiHidden="0" w:uiPriority="71" w:unhideWhenUsed="0"/>
+    <w:lsdException w:name="Colorful List Accent 2" w:semiHidden="0" w:uiPriority="72" w:unhideWhenUsed="0"/>
+    <w:lsdException w:name="Colorful Grid Accent 2" w:semiHidden="0" w:uiPriority="73" w:unhideWhenUsed="0"/>
+    <w:lsdException w:name="Light Shading Accent 3" w:semiHidden="0" w:uiPriority="60" w:unhideWhenUsed="0"/>
+    <w:lsdException w:name="Light List Accent 3" w:semiHidden="0" w:uiPriority="61" w:unhideWhenUsed="0"/>
+    <w:lsdException w:name="Light Grid Accent 3" w:semiHidden="0" w:uiPriority="62" w:unhideWhenUsed="0"/>
+    <w:lsdException w:name="Medium Shading 1 Accent 3" w:semiHidden="0" w:uiPriority="63" w:unhideWhenUsed="0"/>
+    <w:lsdException w:name="Medium Shading 2 Accent 3" w:semiHidden="0" w:uiPriority="64" w:unhideWhenUsed="0"/>
+    <w:lsdException w:name="Medium List 1 Accent 3" w:semiHidden="0" w:uiPriority="65" w:unhideWhenUsed="0"/>
+    <w:lsdException w:name="Medium List 2 Accent 3" w:semiHidden="0" w:uiPriority="66" w:unhideWhenUsed="0"/>
+    <w:lsdException w:name="Medium Grid 1 Accent 3" w:semiHidden="0" w:uiPriority="67" w:unhideWhenUsed="0"/>
+    <w:lsdException w:name="Medium Grid 2 Accent 3" w:semiHidden="0" w:uiPriority="68" w:unhideWhenUsed="0"/>
+    <w:lsdException w:name="Medium Grid 3 Accent 3" w:semiHidden="0" w:uiPriority="69" w:unhideWhenUsed="0"/>
+    <w:lsdException w:name="Dark List Accent 3" w:semiHidden="0" w:uiPriority="70" w:unhideWhenUsed="0"/>
+    <w:lsdException w:name="Colorful Shading Accent 3" w:semiHidden="0" w:uiPriority="71" w:unhideWhenUsed="0"/>
+    <w:lsdException w:name="Colorful List Accent 3" w:semiHidden="0" w:uiPriority="72" w:unhideWhenUsed="0"/>
+    <w:lsdException w:name="Colorful Grid Accent 3" w:semiHidden="0" w:uiPriority="73" w:unhideWhenUsed="0"/>
+    <w:lsdException w:name="Light Shading Accent 4" w:semiHidden="0" w:uiPriority="60" w:unhideWhenUsed="0"/>
+    <w:lsdException w:name="Light List Accent 4" w:semiHidden="0" w:uiPriority="61" w:unhideWhenUsed="0"/>
+    <w:lsdException w:name="Light Grid Accent 4" w:semiHidden="0" w:uiPriority="62" w:unhideWhenUsed="0"/>
+    <w:lsdException w:name="Medium Shading 1 Accent 4" w:semiHidden="0" w:uiPriority="63" w:unhideWhenUsed="0"/>
+    <w:lsdException w:name="Medium Shading 2 Accent 4" w:semiHidden="0" w:uiPriority="64" w:unhideWhenUsed="0"/>
+    <w:lsdException w:name="Medium List 1 Accent 4" w:semiHidden="0" w:uiPriority="65" w:unhideWhenUsed="0"/>
+    <w:lsdException w:name="Medium List 2 Accent 4" w:semiHidden="0" w:uiPriority="66" w:unhideWhenUsed="0"/>
+    <w:lsdException w:name="Medium Grid 1 Accent 4" w:semiHidden="0" w:uiPriority="67" w:unhideWhenUsed="0"/>
+    <w:lsdException w:name="Medium Grid 2 Accent 4" w:semiHidden="0" w:uiPriority="68" w:unhideWhenUsed="0"/>
+    <w:lsdException w:name="Medium Grid 3 Accent 4" w:semiHidden="0" w:uiPriority="69" w:unhideWhenUsed="0"/>
+    <w:lsdException w:name="Dark List Accent 4" w:semiHidden="0" w:uiPriority="70" w:unhideWhenUsed="0"/>
+    <w:lsdException w:name="Colorful Shading Accent 4" w:semiHidden="0" w:uiPriority="71" w:unhideWhenUsed="0"/>
+    <w:lsdException w:name="Colorful List Accent 4" w:semiHidden="0" w:uiPriority="72" w:unhideWhenUsed="0"/>
+    <w:lsdException w:name="Colorful Grid Accent 4" w:semiHidden="0" w:uiPriority="73" w:unhideWhenUsed="0"/>
+    <w:lsdException w:name="Light Shading Accent 5" w:semiHidden="0" w:uiPriority="60" w:unhideWhenUsed="0"/>
+    <w:lsdException w:name="Light List Accent 5" w:semiHidden="0" w:uiPriority="61" w:unhideWhenUsed="0"/>
+    <w:lsdException w:name="Light Grid Accent 5" w:semiHidden="0" w:uiPriority="62" w:unhideWhenUsed="0"/>
+    <w:lsdException w:name="Medium Shading 1 Accent 5" w:semiHidden="0" w:uiPriority="63" w:unhideWhenUsed="0"/>
+    <w:lsdException w:name="Medium Shading 2 Accent 5" w:semiHidden="0" w:uiPriority="64" w:unhideWhenUsed="0"/>
+    <w:lsdException w:name="Medium List 1 Accent 5" w:semiHidden="0" w:uiPriority="65" w:unhideWhenUsed="0"/>
+    <w:lsdException w:name="Medium List 2 Accent 5" w:semiHidden="0" w:uiPriority="66" w:unhideWhenUsed="0"/>
+    <w:lsdException w:name="Medium Grid 1 Accent 5" w:semiHidden="0" w:uiPriority="67" w:unhideWhenUsed="0"/>
+    <w:lsdException w:name="Medium Grid 2 Accent 5" w:semiHidden="0" w:uiPriority="68" w:unhideWhenUsed="0"/>
+    <w:lsdException w:name="Medium Grid 3 Accent 5" w:semiHidden="0" w:uiPriority="69" w:unhideWhenUsed="0"/>
+    <w:lsdException w:name="Dark List Accent 5" w:semiHidden="0" w:uiPriority="70" w:unhideWhenUsed="0"/>
+    <w:lsdException w:name="Colorful Shading Accent 5" w:semiHidden="0" w:uiPriority="71" w:unhideWhenUsed="0"/>
+    <w:lsdException w:name="Colorful List Accent 5" w:semiHidden="0" w:uiPriority="72" w:unhideWhenUsed="0"/>
+    <w:lsdException w:name="Colorful Grid Accent 5" w:semiHidden="0" w:uiPriority="73" w:unhideWhenUsed="0"/>
+    <w:lsdException w:name="Light Shading Accent 6" w:semiHidden="0" w:uiPriority="60" w:unhideWhenUsed="0"/>
+    <w:lsdException w:name="Light List Accent 6" w:semiHidden="0" w:uiPriority="61" w:unhideWhenUsed="0"/>
+    <w:lsdException w:name="Light Grid Accent 6" w:semiHidden="0" w:uiPriority="62" w:unhideWhenUsed="0"/>
+    <w:lsdException w:name="Medium Shading 1 Accent 6" w:semiHidden="0" w:uiPriority="63" w:unhideWhenUsed="0"/>
+    <w:lsdException w:name="Medium Shading 2 Accent 6" w:semiHidden="0" w:uiPriority="64" w:unhideWhenUsed="0"/>
+    <w:lsdException w:name="Medium List 1 Accent 6" w:semiHidden="0" w:uiPriority="65" w:unhideWhenUsed="0"/>
+    <w:lsdException w:name="Medium List 2 Accent 6" w:semiHidden="0" w:uiPriority="66" w:unhideWhenUsed="0"/>
+    <w:lsdException w:name="Medium Grid 1 Accent 6" w:semiHidden="0" w:uiPriority="67" w:unhideWhenUsed="0"/>
+    <w:lsdException w:name="Medium Grid 2 Accent 6" w:semiHidden="0" w:uiPriority="68" w:unhideWhenUsed="0"/>
+    <w:lsdException w:name="Medium Grid 3 Accent 6" w:semiHidden="0" w:uiPriority="69" w:unhideWhenUsed="0"/>
+    <w:lsdException w:name="Dark List Accent 6" w:semiHidden="0" w:uiPriority="70" w:unhideWhenUsed="0"/>
+    <w:lsdException w:name="Colorful Shading Accent 6" w:semiHidden="0" w:uiPriority="71" w:unhideWhenUsed="0"/>
+    <w:lsdException w:name="Colorful List Accent 6" w:semiHidden="0" w:uiPriority="72" w:unhideWhenUsed="0"/>
+    <w:lsdException w:name="Colorful Grid Accent 6" w:semiHidden="0" w:uiPriority="73" w:unhideWhenUsed="0"/>
+    <w:lsdException w:name="Subtle Emphasis" w:semiHidden="0" w:uiPriority="19" w:unhideWhenUsed="0" w:qFormat="1"/>
+    <w:lsdException w:name="Intense Emphasis" w:semiHidden="0" w:uiPriority="21" w:unhideWhenUsed="0" w:qFormat="1"/>
+    <w:lsdException w:name="Subtle Reference" w:semiHidden="0" w:uiPriority="31" w:unhideWhenUsed="0" w:qFormat="1"/>
+    <w:lsdException w:name="Intense Reference" w:semiHidden="0" w:uiPriority="32" w:unhideWhenUsed="0" w:qFormat="1"/>
+    <w:lsdException w:name="Book Title" w:semiHidden="0" w:uiPriority="33" w:unhideWhenUsed="0" w:qFormat="1"/>
+    <w:lsdException w:name="Bibliography" w:uiPriority="37"/>
+    <w:lsdException w:name="TOC Heading" w:uiPriority="39" w:qFormat="1"/>
   </w:latentStyles>
   <w:style w:type="paragraph" w:default="1" w:styleId="Normal">
     <w:name w:val="Normal"/>
@@ -3774,11 +3497,11 @@
       <w:lang w:val="es-ES"/>
     </w:rPr>
   </w:style>
-  <w:style w:type="paragraph" w:styleId="Heading1">
+  <w:style w:type="paragraph" w:styleId="Ttulo1">
     <w:name w:val="heading 1"/>
     <w:basedOn w:val="Normal"/>
     <w:next w:val="Normal"/>
-    <w:link w:val="Heading1Char"/>
+    <w:link w:val="Ttulo1Car"/>
     <w:uiPriority w:val="9"/>
     <w:qFormat/>
     <w:rsid w:val="0072784C"/>
@@ -3797,17 +3520,18 @@
       <w:szCs w:val="28"/>
     </w:rPr>
   </w:style>
-  <w:style w:type="character" w:default="1" w:styleId="DefaultParagraphFont">
+  <w:style w:type="character" w:default="1" w:styleId="Fuentedeprrafopredeter">
     <w:name w:val="Default Paragraph Font"/>
     <w:uiPriority w:val="1"/>
     <w:semiHidden/>
     <w:unhideWhenUsed/>
   </w:style>
-  <w:style w:type="table" w:default="1" w:styleId="TableNormal">
+  <w:style w:type="table" w:default="1" w:styleId="Tablanormal">
     <w:name w:val="Normal Table"/>
     <w:uiPriority w:val="99"/>
     <w:semiHidden/>
     <w:unhideWhenUsed/>
+    <w:qFormat/>
     <w:tblPr>
       <w:tblInd w:w="0" w:type="dxa"/>
       <w:tblCellMar>
@@ -3818,16 +3542,16 @@
       </w:tblCellMar>
     </w:tblPr>
   </w:style>
-  <w:style w:type="numbering" w:default="1" w:styleId="NoList">
+  <w:style w:type="numbering" w:default="1" w:styleId="Sinlista">
     <w:name w:val="No List"/>
     <w:uiPriority w:val="99"/>
     <w:semiHidden/>
     <w:unhideWhenUsed/>
   </w:style>
-  <w:style w:type="character" w:customStyle="1" w:styleId="Heading1Char">
-    <w:name w:val="Heading 1 Char"/>
-    <w:basedOn w:val="DefaultParagraphFont"/>
-    <w:link w:val="Heading1"/>
+  <w:style w:type="character" w:customStyle="1" w:styleId="Ttulo1Car">
+    <w:name w:val="Título 1 Car"/>
+    <w:basedOn w:val="Fuentedeprrafopredeter"/>
+    <w:link w:val="Ttulo1"/>
     <w:uiPriority w:val="9"/>
     <w:rsid w:val="0072784C"/>
     <w:rPr>
@@ -3840,10 +3564,10 @@
       <w:lang w:val="es-ES"/>
     </w:rPr>
   </w:style>
-  <w:style w:type="paragraph" w:styleId="Header">
+  <w:style w:type="paragraph" w:styleId="Encabezado">
     <w:name w:val="header"/>
     <w:basedOn w:val="Normal"/>
-    <w:link w:val="HeaderChar"/>
+    <w:link w:val="EncabezadoCar"/>
     <w:uiPriority w:val="99"/>
     <w:unhideWhenUsed/>
     <w:rsid w:val="0072784C"/>
@@ -3855,10 +3579,10 @@
       <w:spacing w:after="0" w:line="240" w:lineRule="auto"/>
     </w:pPr>
   </w:style>
-  <w:style w:type="character" w:customStyle="1" w:styleId="HeaderChar">
-    <w:name w:val="Header Char"/>
-    <w:basedOn w:val="DefaultParagraphFont"/>
-    <w:link w:val="Header"/>
+  <w:style w:type="character" w:customStyle="1" w:styleId="EncabezadoCar">
+    <w:name w:val="Encabezado Car"/>
+    <w:basedOn w:val="Fuentedeprrafopredeter"/>
+    <w:link w:val="Encabezado"/>
     <w:uiPriority w:val="99"/>
     <w:rsid w:val="0072784C"/>
     <w:rPr>
@@ -3866,10 +3590,10 @@
       <w:lang w:val="es-ES"/>
     </w:rPr>
   </w:style>
-  <w:style w:type="paragraph" w:styleId="Footer">
+  <w:style w:type="paragraph" w:styleId="Piedepgina">
     <w:name w:val="footer"/>
     <w:basedOn w:val="Normal"/>
-    <w:link w:val="FooterChar"/>
+    <w:link w:val="PiedepginaCar"/>
     <w:uiPriority w:val="99"/>
     <w:semiHidden/>
     <w:unhideWhenUsed/>
@@ -3882,10 +3606,10 @@
       <w:spacing w:after="0" w:line="240" w:lineRule="auto"/>
     </w:pPr>
   </w:style>
-  <w:style w:type="character" w:customStyle="1" w:styleId="FooterChar">
-    <w:name w:val="Footer Char"/>
-    <w:basedOn w:val="DefaultParagraphFont"/>
-    <w:link w:val="Footer"/>
+  <w:style w:type="character" w:customStyle="1" w:styleId="PiedepginaCar">
+    <w:name w:val="Pie de página Car"/>
+    <w:basedOn w:val="Fuentedeprrafopredeter"/>
+    <w:link w:val="Piedepgina"/>
     <w:uiPriority w:val="99"/>
     <w:semiHidden/>
     <w:rsid w:val="0072784C"/>
@@ -3894,7 +3618,7 @@
       <w:lang w:val="es-ES"/>
     </w:rPr>
   </w:style>
-  <w:style w:type="paragraph" w:styleId="ListParagraph">
+  <w:style w:type="paragraph" w:styleId="Prrafodelista">
     <w:name w:val="List Paragraph"/>
     <w:basedOn w:val="Normal"/>
     <w:uiPriority w:val="34"/>

</xml_diff>